<commit_message>
adding gantt chart template + meeting report + opengl example update
</commit_message>
<xml_diff>
--- a/Compute.Documents/B00235610 - HONOURS PROJECT SPECIFICATION.docx
+++ b/Compute.Documents/B00235610 - HONOURS PROJECT SPECIFICATION.docx
@@ -375,12 +375,7 @@
         <w:t>platform</w:t>
       </w:r>
       <w:r>
-        <w:t xml:space="preserve"> that allows GPU centric applications to be written in JavaScript. The platform’s goal is to provide compete bindings to industry standard GPU libraries (OpenCL &amp; OpenGL) to allow developers to experime</w:t>
-      </w:r>
-      <w:bookmarkStart w:id="0" w:name="_GoBack"/>
-      <w:bookmarkEnd w:id="0"/>
-      <w:r>
-        <w:t xml:space="preserve">nt and develop hardware accelerated applications in a dynamically typed and flexible language. The </w:t>
+        <w:t xml:space="preserve"> that allows GPU centric applications to be written in JavaScript. The platform’s goal is to provide compete bindings to industry standard GPU libraries (OpenCL &amp; OpenGL) to allow developers to experiment and develop hardware accelerated applications in a dynamically typed and flexible language. The </w:t>
       </w:r>
       <w:r>
         <w:t>platform</w:t>
@@ -674,7 +669,13 @@
         <w:rPr>
           <w:rStyle w:val="Emphasis"/>
         </w:rPr>
-        <w:t>Will do in depth research into future and current JavaScript technology which enables hardware acceleration.</w:t>
+        <w:t>D</w:t>
+      </w:r>
+      <w:r>
+        <w:rPr>
+          <w:rStyle w:val="Emphasis"/>
+        </w:rPr>
+        <w:t>o in depth research into future and current JavaScript technology which enables hardware acceleration.</w:t>
       </w:r>
     </w:p>
     <w:p>
@@ -696,21 +697,31 @@
         <w:rPr>
           <w:rStyle w:val="Emphasis"/>
         </w:rPr>
-        <w:t xml:space="preserve">Will research and demonstrate the advantages of JavaScript over other dynamic languages </w:t>
-      </w:r>
-      <w:proofErr w:type="spellStart"/>
+        <w:t>R</w:t>
+      </w:r>
       <w:r>
         <w:rPr>
           <w:rStyle w:val="Emphasis"/>
         </w:rPr>
-        <w:t>e.g</w:t>
-      </w:r>
-      <w:proofErr w:type="spellEnd"/>
+        <w:t xml:space="preserve">esearch and demonstrate the advantages of JavaScript over other dynamic languages </w:t>
+      </w:r>
       <w:r>
         <w:rPr>
           <w:rStyle w:val="Emphasis"/>
         </w:rPr>
+        <w:t>(e.g.</w:t>
+      </w:r>
+      <w:r>
+        <w:rPr>
+          <w:rStyle w:val="Emphasis"/>
+        </w:rPr>
         <w:t xml:space="preserve"> Python</w:t>
+      </w:r>
+      <w:r>
+        <w:rPr>
+          <w:rStyle w:val="Emphasis"/>
+        </w:rPr>
+        <w:t>)</w:t>
       </w:r>
       <w:r>
         <w:rPr>
@@ -810,16 +821,8 @@
         <w:rPr>
           <w:rStyle w:val="Emphasis"/>
         </w:rPr>
-        <w:t>Programming 3D applications with HTML5 and </w:t>
-      </w:r>
-      <w:proofErr w:type="spellStart"/>
-      <w:r>
-        <w:rPr>
-          <w:rStyle w:val="Emphasis"/>
-        </w:rPr>
-        <w:t>WebGL</w:t>
-      </w:r>
-      <w:proofErr w:type="spellEnd"/>
+        <w:t>Programming 3D applications with HTML5 and WebGL</w:t>
+      </w:r>
     </w:p>
     <w:p>
       <w:pPr>
@@ -1115,283 +1118,297 @@
           <w:rFonts w:ascii="Arial" w:hAnsi="Arial" w:cs="Arial"/>
         </w:rPr>
         <w:tab/>
+        <w:t>15</w:t>
+      </w:r>
+    </w:p>
+    <w:p>
+      <w:pPr>
+        <w:ind w:firstLine="0"/>
+        <w:rPr>
+          <w:rFonts w:ascii="Arial" w:hAnsi="Arial" w:cs="Arial"/>
+        </w:rPr>
+      </w:pPr>
+      <w:r>
+        <w:rPr>
+          <w:rFonts w:ascii="Arial" w:hAnsi="Arial" w:cs="Arial"/>
+        </w:rPr>
+        <w:t>Requirements and Design</w:t>
+      </w:r>
+      <w:r>
+        <w:rPr>
+          <w:rFonts w:ascii="Arial" w:hAnsi="Arial" w:cs="Arial"/>
+        </w:rPr>
+        <w:tab/>
+      </w:r>
+      <w:r>
+        <w:rPr>
+          <w:rFonts w:ascii="Arial" w:hAnsi="Arial" w:cs="Arial"/>
+        </w:rPr>
+        <w:tab/>
+      </w:r>
+      <w:r>
+        <w:rPr>
+          <w:rFonts w:ascii="Arial" w:hAnsi="Arial" w:cs="Arial"/>
+        </w:rPr>
+        <w:tab/>
+      </w:r>
+      <w:r>
+        <w:rPr>
+          <w:rFonts w:ascii="Arial" w:hAnsi="Arial" w:cs="Arial"/>
+        </w:rPr>
+        <w:tab/>
+      </w:r>
+      <w:r>
+        <w:rPr>
+          <w:rFonts w:ascii="Arial" w:hAnsi="Arial" w:cs="Arial"/>
+        </w:rPr>
+        <w:tab/>
+      </w:r>
+      <w:r>
+        <w:rPr>
+          <w:rFonts w:ascii="Arial" w:hAnsi="Arial" w:cs="Arial"/>
+        </w:rPr>
+        <w:t>1</w:t>
+      </w:r>
+      <w:r>
+        <w:rPr>
+          <w:rFonts w:ascii="Arial" w:hAnsi="Arial" w:cs="Arial"/>
+        </w:rPr>
+        <w:t>0</w:t>
+      </w:r>
+      <w:r>
+        <w:rPr>
+          <w:rFonts w:ascii="Arial" w:hAnsi="Arial" w:cs="Arial"/>
+        </w:rPr>
+        <w:t xml:space="preserve"> </w:t>
+      </w:r>
+    </w:p>
+    <w:p>
+      <w:pPr>
+        <w:ind w:firstLine="0"/>
+        <w:rPr>
+          <w:rFonts w:ascii="Arial" w:hAnsi="Arial" w:cs="Arial"/>
+        </w:rPr>
+      </w:pPr>
+      <w:r>
+        <w:rPr>
+          <w:rFonts w:ascii="Arial" w:hAnsi="Arial" w:cs="Arial"/>
+        </w:rPr>
+        <w:t>Development</w:t>
+      </w:r>
+      <w:r>
+        <w:rPr>
+          <w:rFonts w:ascii="Arial" w:hAnsi="Arial" w:cs="Arial"/>
+        </w:rPr>
+        <w:tab/>
+      </w:r>
+      <w:r>
+        <w:rPr>
+          <w:rFonts w:ascii="Arial" w:hAnsi="Arial" w:cs="Arial"/>
+        </w:rPr>
+        <w:tab/>
+      </w:r>
+      <w:r>
+        <w:rPr>
+          <w:rFonts w:ascii="Arial" w:hAnsi="Arial" w:cs="Arial"/>
+        </w:rPr>
+        <w:tab/>
+      </w:r>
+      <w:r>
+        <w:rPr>
+          <w:rFonts w:ascii="Arial" w:hAnsi="Arial" w:cs="Arial"/>
+        </w:rPr>
+        <w:tab/>
+      </w:r>
+      <w:r>
+        <w:rPr>
+          <w:rFonts w:ascii="Arial" w:hAnsi="Arial" w:cs="Arial"/>
+        </w:rPr>
+        <w:tab/>
+      </w:r>
+      <w:r>
+        <w:rPr>
+          <w:rFonts w:ascii="Arial" w:hAnsi="Arial" w:cs="Arial"/>
+        </w:rPr>
+        <w:tab/>
+      </w:r>
+      <w:r>
+        <w:rPr>
+          <w:rFonts w:ascii="Arial" w:hAnsi="Arial" w:cs="Arial"/>
+        </w:rPr>
+        <w:tab/>
+        <w:t>3</w:t>
+      </w:r>
+      <w:bookmarkStart w:id="0" w:name="_GoBack"/>
+      <w:bookmarkEnd w:id="0"/>
+      <w:r>
+        <w:rPr>
+          <w:rFonts w:ascii="Arial" w:hAnsi="Arial" w:cs="Arial"/>
+        </w:rPr>
+        <w:t>0</w:t>
+      </w:r>
+    </w:p>
+    <w:p>
+      <w:pPr>
+        <w:ind w:firstLine="0"/>
+        <w:rPr>
+          <w:rFonts w:ascii="Arial" w:hAnsi="Arial" w:cs="Arial"/>
+        </w:rPr>
+      </w:pPr>
+      <w:r>
+        <w:rPr>
+          <w:rFonts w:ascii="Arial" w:hAnsi="Arial" w:cs="Arial"/>
+        </w:rPr>
+        <w:t>Project Demonstrations</w:t>
+      </w:r>
+      <w:r>
+        <w:rPr>
+          <w:rFonts w:ascii="Arial" w:hAnsi="Arial" w:cs="Arial"/>
+        </w:rPr>
+        <w:tab/>
+      </w:r>
+      <w:r>
+        <w:rPr>
+          <w:rFonts w:ascii="Arial" w:hAnsi="Arial" w:cs="Arial"/>
+        </w:rPr>
+        <w:tab/>
+      </w:r>
+      <w:r>
+        <w:rPr>
+          <w:rFonts w:ascii="Arial" w:hAnsi="Arial" w:cs="Arial"/>
+        </w:rPr>
+        <w:tab/>
+      </w:r>
+      <w:r>
+        <w:rPr>
+          <w:rFonts w:ascii="Arial" w:hAnsi="Arial" w:cs="Arial"/>
+        </w:rPr>
+        <w:tab/>
+      </w:r>
+      <w:r>
+        <w:rPr>
+          <w:rFonts w:ascii="Arial" w:hAnsi="Arial" w:cs="Arial"/>
+        </w:rPr>
+        <w:tab/>
+        <w:t>2</w:t>
+      </w:r>
+      <w:r>
+        <w:rPr>
+          <w:rFonts w:ascii="Arial" w:hAnsi="Arial" w:cs="Arial"/>
+        </w:rPr>
+        <w:t>0</w:t>
+      </w:r>
+      <w:r>
+        <w:rPr>
+          <w:rFonts w:ascii="Arial" w:hAnsi="Arial" w:cs="Arial"/>
+        </w:rPr>
+        <w:t xml:space="preserve"> </w:t>
+      </w:r>
+    </w:p>
+    <w:p>
+      <w:pPr>
+        <w:ind w:firstLine="0"/>
+        <w:rPr>
+          <w:rFonts w:ascii="Arial" w:hAnsi="Arial" w:cs="Arial"/>
+        </w:rPr>
+      </w:pPr>
+      <w:r>
+        <w:rPr>
+          <w:rFonts w:ascii="Arial" w:hAnsi="Arial" w:cs="Arial"/>
+        </w:rPr>
+        <w:t>Critical Self-</w:t>
+      </w:r>
+      <w:r>
+        <w:rPr>
+          <w:rFonts w:ascii="Arial" w:hAnsi="Arial" w:cs="Arial"/>
+        </w:rPr>
+        <w:t>Appraisal</w:t>
+      </w:r>
+      <w:r>
+        <w:rPr>
+          <w:rFonts w:ascii="Arial" w:hAnsi="Arial" w:cs="Arial"/>
+        </w:rPr>
+        <w:tab/>
+      </w:r>
+      <w:r>
+        <w:rPr>
+          <w:rFonts w:ascii="Arial" w:hAnsi="Arial" w:cs="Arial"/>
+        </w:rPr>
+        <w:tab/>
+      </w:r>
+      <w:r>
+        <w:rPr>
+          <w:rFonts w:ascii="Arial" w:hAnsi="Arial" w:cs="Arial"/>
+        </w:rPr>
+        <w:tab/>
+      </w:r>
+      <w:r>
+        <w:rPr>
+          <w:rFonts w:ascii="Arial" w:hAnsi="Arial" w:cs="Arial"/>
+        </w:rPr>
+        <w:tab/>
+      </w:r>
+      <w:r>
+        <w:rPr>
+          <w:rFonts w:ascii="Arial" w:hAnsi="Arial" w:cs="Arial"/>
+        </w:rPr>
+        <w:tab/>
+      </w:r>
+      <w:r>
+        <w:rPr>
+          <w:rFonts w:ascii="Arial" w:hAnsi="Arial" w:cs="Arial"/>
+        </w:rPr>
+        <w:tab/>
+      </w:r>
+      <w:r>
+        <w:rPr>
+          <w:rFonts w:ascii="Arial" w:hAnsi="Arial" w:cs="Arial"/>
+        </w:rPr>
+        <w:t>5</w:t>
+      </w:r>
+    </w:p>
+    <w:p>
+      <w:pPr>
+        <w:ind w:firstLine="0"/>
+        <w:rPr>
+          <w:rFonts w:ascii="Arial" w:hAnsi="Arial" w:cs="Arial"/>
+        </w:rPr>
+      </w:pPr>
+      <w:r>
+        <w:rPr>
+          <w:rFonts w:ascii="Arial" w:hAnsi="Arial" w:cs="Arial"/>
+        </w:rPr>
+        <w:t>Conclusions and Recommendations</w:t>
+      </w:r>
+      <w:r>
+        <w:rPr>
+          <w:rFonts w:ascii="Arial" w:hAnsi="Arial" w:cs="Arial"/>
+        </w:rPr>
+        <w:tab/>
+      </w:r>
+      <w:r>
+        <w:rPr>
+          <w:rFonts w:ascii="Arial" w:hAnsi="Arial" w:cs="Arial"/>
+        </w:rPr>
+        <w:tab/>
+      </w:r>
+      <w:r>
+        <w:rPr>
+          <w:rFonts w:ascii="Arial" w:hAnsi="Arial" w:cs="Arial"/>
+        </w:rPr>
+        <w:tab/>
+      </w:r>
+      <w:r>
+        <w:rPr>
+          <w:rFonts w:ascii="Arial" w:hAnsi="Arial" w:cs="Arial"/>
+        </w:rPr>
+        <w:tab/>
+      </w:r>
+      <w:r>
+        <w:rPr>
+          <w:rFonts w:ascii="Arial" w:hAnsi="Arial" w:cs="Arial"/>
+        </w:rPr>
         <w:t>10</w:t>
-      </w:r>
-    </w:p>
-    <w:p>
-      <w:pPr>
-        <w:ind w:firstLine="0"/>
-        <w:rPr>
-          <w:rFonts w:ascii="Arial" w:hAnsi="Arial" w:cs="Arial"/>
-        </w:rPr>
-      </w:pPr>
-      <w:r>
-        <w:rPr>
-          <w:rFonts w:ascii="Arial" w:hAnsi="Arial" w:cs="Arial"/>
-        </w:rPr>
-        <w:t>Requirements and Design</w:t>
-      </w:r>
-      <w:r>
-        <w:rPr>
-          <w:rFonts w:ascii="Arial" w:hAnsi="Arial" w:cs="Arial"/>
-        </w:rPr>
-        <w:tab/>
-      </w:r>
-      <w:r>
-        <w:rPr>
-          <w:rFonts w:ascii="Arial" w:hAnsi="Arial" w:cs="Arial"/>
-        </w:rPr>
-        <w:tab/>
-      </w:r>
-      <w:r>
-        <w:rPr>
-          <w:rFonts w:ascii="Arial" w:hAnsi="Arial" w:cs="Arial"/>
-        </w:rPr>
-        <w:tab/>
-      </w:r>
-      <w:r>
-        <w:rPr>
-          <w:rFonts w:ascii="Arial" w:hAnsi="Arial" w:cs="Arial"/>
-        </w:rPr>
-        <w:tab/>
-      </w:r>
-      <w:r>
-        <w:rPr>
-          <w:rFonts w:ascii="Arial" w:hAnsi="Arial" w:cs="Arial"/>
-        </w:rPr>
-        <w:tab/>
-      </w:r>
-      <w:r>
-        <w:rPr>
-          <w:rFonts w:ascii="Arial" w:hAnsi="Arial" w:cs="Arial"/>
-        </w:rPr>
-        <w:t>2</w:t>
-      </w:r>
-      <w:r>
-        <w:rPr>
-          <w:rFonts w:ascii="Arial" w:hAnsi="Arial" w:cs="Arial"/>
-        </w:rPr>
-        <w:t>0</w:t>
-      </w:r>
-      <w:r>
-        <w:rPr>
-          <w:rFonts w:ascii="Arial" w:hAnsi="Arial" w:cs="Arial"/>
-        </w:rPr>
-        <w:t xml:space="preserve"> </w:t>
-      </w:r>
-    </w:p>
-    <w:p>
-      <w:pPr>
-        <w:ind w:firstLine="0"/>
-        <w:rPr>
-          <w:rFonts w:ascii="Arial" w:hAnsi="Arial" w:cs="Arial"/>
-        </w:rPr>
-      </w:pPr>
-      <w:r>
-        <w:rPr>
-          <w:rFonts w:ascii="Arial" w:hAnsi="Arial" w:cs="Arial"/>
-        </w:rPr>
-        <w:t>Development</w:t>
-      </w:r>
-      <w:r>
-        <w:rPr>
-          <w:rFonts w:ascii="Arial" w:hAnsi="Arial" w:cs="Arial"/>
-        </w:rPr>
-        <w:tab/>
-      </w:r>
-      <w:r>
-        <w:rPr>
-          <w:rFonts w:ascii="Arial" w:hAnsi="Arial" w:cs="Arial"/>
-        </w:rPr>
-        <w:tab/>
-      </w:r>
-      <w:r>
-        <w:rPr>
-          <w:rFonts w:ascii="Arial" w:hAnsi="Arial" w:cs="Arial"/>
-        </w:rPr>
-        <w:tab/>
-      </w:r>
-      <w:r>
-        <w:rPr>
-          <w:rFonts w:ascii="Arial" w:hAnsi="Arial" w:cs="Arial"/>
-        </w:rPr>
-        <w:tab/>
-      </w:r>
-      <w:r>
-        <w:rPr>
-          <w:rFonts w:ascii="Arial" w:hAnsi="Arial" w:cs="Arial"/>
-        </w:rPr>
-        <w:tab/>
-      </w:r>
-      <w:r>
-        <w:rPr>
-          <w:rFonts w:ascii="Arial" w:hAnsi="Arial" w:cs="Arial"/>
-        </w:rPr>
-        <w:tab/>
-      </w:r>
-      <w:r>
-        <w:rPr>
-          <w:rFonts w:ascii="Arial" w:hAnsi="Arial" w:cs="Arial"/>
-        </w:rPr>
-        <w:tab/>
-        <w:t>40</w:t>
-      </w:r>
-    </w:p>
-    <w:p>
-      <w:pPr>
-        <w:ind w:firstLine="0"/>
-        <w:rPr>
-          <w:rFonts w:ascii="Arial" w:hAnsi="Arial" w:cs="Arial"/>
-        </w:rPr>
-      </w:pPr>
-      <w:r>
-        <w:rPr>
-          <w:rFonts w:ascii="Arial" w:hAnsi="Arial" w:cs="Arial"/>
-        </w:rPr>
-        <w:t>Project Demonstrations</w:t>
-      </w:r>
-      <w:r>
-        <w:rPr>
-          <w:rFonts w:ascii="Arial" w:hAnsi="Arial" w:cs="Arial"/>
-        </w:rPr>
-        <w:tab/>
-      </w:r>
-      <w:r>
-        <w:rPr>
-          <w:rFonts w:ascii="Arial" w:hAnsi="Arial" w:cs="Arial"/>
-        </w:rPr>
-        <w:tab/>
-      </w:r>
-      <w:r>
-        <w:rPr>
-          <w:rFonts w:ascii="Arial" w:hAnsi="Arial" w:cs="Arial"/>
-        </w:rPr>
-        <w:tab/>
-      </w:r>
-      <w:r>
-        <w:rPr>
-          <w:rFonts w:ascii="Arial" w:hAnsi="Arial" w:cs="Arial"/>
-        </w:rPr>
-        <w:tab/>
-      </w:r>
-      <w:r>
-        <w:rPr>
-          <w:rFonts w:ascii="Arial" w:hAnsi="Arial" w:cs="Arial"/>
-        </w:rPr>
-        <w:tab/>
-        <w:t>10</w:t>
-      </w:r>
-      <w:r>
-        <w:rPr>
-          <w:rFonts w:ascii="Arial" w:hAnsi="Arial" w:cs="Arial"/>
-        </w:rPr>
-        <w:t xml:space="preserve"> </w:t>
-      </w:r>
-    </w:p>
-    <w:p>
-      <w:pPr>
-        <w:ind w:firstLine="0"/>
-        <w:rPr>
-          <w:rFonts w:ascii="Arial" w:hAnsi="Arial" w:cs="Arial"/>
-        </w:rPr>
-      </w:pPr>
-      <w:r>
-        <w:rPr>
-          <w:rFonts w:ascii="Arial" w:hAnsi="Arial" w:cs="Arial"/>
-        </w:rPr>
-        <w:t>Critical Self-</w:t>
-      </w:r>
-      <w:r>
-        <w:rPr>
-          <w:rFonts w:ascii="Arial" w:hAnsi="Arial" w:cs="Arial"/>
-        </w:rPr>
-        <w:t>Appraisal</w:t>
-      </w:r>
-      <w:r>
-        <w:rPr>
-          <w:rFonts w:ascii="Arial" w:hAnsi="Arial" w:cs="Arial"/>
-        </w:rPr>
-        <w:tab/>
-      </w:r>
-      <w:r>
-        <w:rPr>
-          <w:rFonts w:ascii="Arial" w:hAnsi="Arial" w:cs="Arial"/>
-        </w:rPr>
-        <w:tab/>
-      </w:r>
-      <w:r>
-        <w:rPr>
-          <w:rFonts w:ascii="Arial" w:hAnsi="Arial" w:cs="Arial"/>
-        </w:rPr>
-        <w:tab/>
-      </w:r>
-      <w:r>
-        <w:rPr>
-          <w:rFonts w:ascii="Arial" w:hAnsi="Arial" w:cs="Arial"/>
-        </w:rPr>
-        <w:tab/>
-      </w:r>
-      <w:r>
-        <w:rPr>
-          <w:rFonts w:ascii="Arial" w:hAnsi="Arial" w:cs="Arial"/>
-        </w:rPr>
-        <w:tab/>
-      </w:r>
-      <w:r>
-        <w:rPr>
-          <w:rFonts w:ascii="Arial" w:hAnsi="Arial" w:cs="Arial"/>
-        </w:rPr>
-        <w:tab/>
-      </w:r>
-      <w:r>
-        <w:rPr>
-          <w:rFonts w:ascii="Arial" w:hAnsi="Arial" w:cs="Arial"/>
-        </w:rPr>
-        <w:t>5</w:t>
-      </w:r>
-    </w:p>
-    <w:p>
-      <w:pPr>
-        <w:ind w:firstLine="0"/>
-        <w:rPr>
-          <w:rFonts w:ascii="Arial" w:hAnsi="Arial" w:cs="Arial"/>
-        </w:rPr>
-      </w:pPr>
-      <w:r>
-        <w:rPr>
-          <w:rFonts w:ascii="Arial" w:hAnsi="Arial" w:cs="Arial"/>
-        </w:rPr>
-        <w:t>Conclusions and Recommendations</w:t>
-      </w:r>
-      <w:r>
-        <w:rPr>
-          <w:rFonts w:ascii="Arial" w:hAnsi="Arial" w:cs="Arial"/>
-        </w:rPr>
-        <w:tab/>
-      </w:r>
-      <w:r>
-        <w:rPr>
-          <w:rFonts w:ascii="Arial" w:hAnsi="Arial" w:cs="Arial"/>
-        </w:rPr>
-        <w:tab/>
-      </w:r>
-      <w:r>
-        <w:rPr>
-          <w:rFonts w:ascii="Arial" w:hAnsi="Arial" w:cs="Arial"/>
-        </w:rPr>
-        <w:tab/>
-      </w:r>
-      <w:r>
-        <w:rPr>
-          <w:rFonts w:ascii="Arial" w:hAnsi="Arial" w:cs="Arial"/>
-        </w:rPr>
-        <w:tab/>
-      </w:r>
-      <w:r>
-        <w:rPr>
-          <w:rFonts w:ascii="Arial" w:hAnsi="Arial" w:cs="Arial"/>
-        </w:rPr>
-        <w:t>5</w:t>
       </w:r>
     </w:p>
     <w:p>

</xml_diff>